<commit_message>
add motion editor instruction
</commit_message>
<xml_diff>
--- a/安装说明/请先读我.docx
+++ b/安装说明/请先读我.docx
@@ -637,9 +637,6 @@
           <w:numId w:val="1"/>
         </w:numPr>
         <w:ind w:firstLineChars="0"/>
-        <w:rPr>
-          <w:rFonts w:hint="eastAsia"/>
-        </w:rPr>
       </w:pPr>
       <w:r>
         <w:rPr>
@@ -776,9 +773,6 @@
       <w:pPr>
         <w:pStyle w:val="ListParagraph"/>
         <w:ind w:left="840" w:firstLineChars="0" w:firstLine="0"/>
-        <w:rPr>
-          <w:rFonts w:hint="eastAsia"/>
-        </w:rPr>
       </w:pPr>
       <w:r>
         <w:tab/>
@@ -846,9 +840,6 @@
       <w:pPr>
         <w:pStyle w:val="ListParagraph"/>
         <w:ind w:left="840" w:firstLineChars="0"/>
-        <w:rPr>
-          <w:rFonts w:hint="eastAsia"/>
-        </w:rPr>
       </w:pPr>
       <w:r>
         <w:rPr>
@@ -1241,28 +1232,193 @@
     <w:p>
       <w:pPr>
         <w:ind w:leftChars="50" w:left="1260" w:hangingChars="550" w:hanging="1155"/>
-        <w:jc w:val="left"/>
-        <w:rPr>
-          <w:rFonts w:hint="eastAsia"/>
-        </w:rPr>
-      </w:pPr>
-      <w:r>
-        <w:rPr>
-          <w:rFonts w:hint="eastAsia"/>
-        </w:rPr>
-        <w:t>2</w:t>
-      </w:r>
-      <w:r>
-        <w:t xml:space="preserve">. </w:t>
-      </w:r>
-      <w:r>
-        <w:rPr>
-          <w:rFonts w:hint="eastAsia"/>
-        </w:rPr>
-        <w:t>接线图：</w:t>
+        <w:rPr>
+          <w:rFonts w:hint="eastAsia"/>
+        </w:rPr>
+      </w:pPr>
+      <w:r>
+        <w:rPr>
+          <w:rFonts w:hint="eastAsia"/>
+        </w:rPr>
+        <w:t xml:space="preserve">   f)  </w:t>
+      </w:r>
+      <w:r>
+        <w:rPr>
+          <w:rFonts w:hint="eastAsia"/>
+        </w:rPr>
+        <w:t>关于</w:t>
+      </w:r>
+      <w:r>
+        <w:rPr>
+          <w:rFonts w:hint="eastAsia"/>
+        </w:rPr>
+        <w:t>motion editor</w:t>
+      </w:r>
+    </w:p>
+    <w:p>
+      <w:pPr>
+        <w:ind w:leftChars="50" w:left="1260" w:hangingChars="550" w:hanging="1155"/>
+      </w:pPr>
+      <w:r>
+        <w:tab/>
+        <w:t>1.</w:t>
+      </w:r>
+      <w:r>
+        <w:rPr>
+          <w:rFonts w:hint="eastAsia"/>
+        </w:rPr>
+        <w:t>将机器人连接到家里的网络和</w:t>
+      </w:r>
+      <w:r>
+        <w:rPr>
+          <w:rFonts w:hint="eastAsia"/>
+        </w:rPr>
+        <w:t>PC</w:t>
+      </w:r>
+      <w:r>
+        <w:rPr>
+          <w:rFonts w:hint="eastAsia"/>
+        </w:rPr>
+        <w:t>在同一个网络中，</w:t>
+      </w:r>
+      <w:r>
+        <w:t>打开</w:t>
+      </w:r>
+      <w:r>
+        <w:rPr>
+          <w:rFonts w:hint="eastAsia"/>
+        </w:rPr>
+        <w:t xml:space="preserve">motion editor </w:t>
+      </w:r>
+      <w:r>
+        <w:rPr>
+          <w:rFonts w:hint="eastAsia"/>
+        </w:rPr>
+        <w:t>点连接即可</w:t>
+      </w:r>
+    </w:p>
+    <w:p>
+      <w:pPr>
+        <w:ind w:leftChars="50" w:left="1260" w:hangingChars="550" w:hanging="1155"/>
+      </w:pPr>
+      <w:r>
+        <w:rPr>
+          <w:rFonts w:hint="eastAsia"/>
+        </w:rPr>
+        <w:t xml:space="preserve">   </w:t>
+      </w:r>
+      <w:r>
+        <w:t>g</w:t>
+      </w:r>
+      <w:r>
+        <w:rPr>
+          <w:rFonts w:hint="eastAsia"/>
+        </w:rPr>
+        <w:t xml:space="preserve">)  </w:t>
+      </w:r>
+      <w:r>
+        <w:rPr>
+          <w:rFonts w:hint="eastAsia"/>
+        </w:rPr>
+        <w:t>关于舵机</w:t>
+      </w:r>
+    </w:p>
+    <w:p>
+      <w:pPr>
+        <w:ind w:leftChars="50" w:left="1260" w:hangingChars="550" w:hanging="1155"/>
+        <w:rPr>
+          <w:rFonts w:hint="eastAsia"/>
+        </w:rPr>
+      </w:pPr>
+      <w:r>
+        <w:rPr>
+          <w:rFonts w:hint="eastAsia"/>
+        </w:rPr>
+        <w:t xml:space="preserve">           1</w:t>
+      </w:r>
+      <w:r>
+        <w:t>.</w:t>
+      </w:r>
+      <w:r>
+        <w:t>舵机</w:t>
+      </w:r>
+      <w:r>
+        <w:rPr>
+          <w:rFonts w:hint="eastAsia"/>
+        </w:rPr>
+        <w:t>是很脆弱的，</w:t>
+      </w:r>
+      <w:r>
+        <w:t>如果</w:t>
+      </w:r>
+      <w:r>
+        <w:rPr>
+          <w:rFonts w:hint="eastAsia"/>
+        </w:rPr>
+        <w:t>发生舵机卡住的情况，</w:t>
+      </w:r>
+      <w:r>
+        <w:t>请</w:t>
+      </w:r>
+      <w:r>
+        <w:rPr>
+          <w:rFonts w:hint="eastAsia"/>
+        </w:rPr>
+        <w:t>立马断电，</w:t>
+      </w:r>
+      <w:r>
+        <w:t>经验值</w:t>
+      </w:r>
+      <w:r>
+        <w:rPr>
+          <w:rFonts w:hint="eastAsia"/>
+        </w:rPr>
+        <w:t>是卡住超过</w:t>
+      </w:r>
+      <w:r>
+        <w:rPr>
+          <w:rFonts w:hint="eastAsia"/>
+        </w:rPr>
+        <w:t>3</w:t>
+      </w:r>
+      <w:r>
+        <w:rPr>
+          <w:rFonts w:hint="eastAsia"/>
+        </w:rPr>
+        <w:t>秒，</w:t>
+      </w:r>
+      <w:r>
+        <w:t>舵机</w:t>
+      </w:r>
+      <w:r>
+        <w:rPr>
+          <w:rFonts w:hint="eastAsia"/>
+        </w:rPr>
+        <w:t>就会坏了</w:t>
       </w:r>
       <w:bookmarkStart w:id="0" w:name="_GoBack"/>
       <w:bookmarkEnd w:id="0"/>
+    </w:p>
+    <w:p>
+      <w:pPr>
+        <w:ind w:leftChars="50" w:left="1260" w:hangingChars="550" w:hanging="1155"/>
+        <w:jc w:val="left"/>
+      </w:pPr>
+      <w:r>
+        <w:rPr>
+          <w:rFonts w:hint="eastAsia"/>
+        </w:rPr>
+        <w:t>2</w:t>
+      </w:r>
+      <w:r>
+        <w:t xml:space="preserve">. </w:t>
+      </w:r>
+      <w:r>
+        <w:rPr>
+          <w:rFonts w:hint="eastAsia"/>
+        </w:rPr>
+        <w:t>接线图：</w:t>
+      </w:r>
       <w:r>
         <w:rPr>
           <w:rFonts w:hint="eastAsia"/>
@@ -1323,9 +1479,6 @@
       <w:pPr>
         <w:pStyle w:val="ListParagraph"/>
         <w:ind w:left="840" w:firstLineChars="0"/>
-        <w:rPr>
-          <w:rFonts w:hint="eastAsia"/>
-        </w:rPr>
       </w:pPr>
     </w:p>
     <w:sectPr>

</xml_diff>